<commit_message>
Fixed style issues. Ready for business.
</commit_message>
<xml_diff>
--- a/inst/rmarkdown/templates/weekly-update/skeleton/reference.docx
+++ b/inst/rmarkdown/templates/weekly-update/skeleton/reference.docx
@@ -4,7 +4,7 @@
   <w:body>
     <w:p>
       <w:pPr>
-        <w:pStyle w:val="Title-Update"/>
+        <w:pStyle w:val="Title"/>
       </w:pPr>
       <w:r>
         <w:t xml:space="preserve">HSR </w:t>
@@ -15,7 +15,7 @@
     </w:p>
     <w:p>
       <w:pPr>
-        <w:pStyle w:val="Subtitle-Update"/>
+        <w:pStyle w:val="Subtitle"/>
       </w:pPr>
       <w:r>
         <w:t>*</w:t>
@@ -35,207 +35,216 @@
     </w:p>
     <w:p>
       <w:pPr>
-        <w:pStyle w:val="Normal1"/>
-        <w:spacing w:line="240" w:lineRule="auto"/>
-        <w:rPr>
-          <w:rFonts w:asciiTheme="minorHAnsi" w:eastAsiaTheme="minorEastAsia" w:hAnsiTheme="minorHAnsi" w:cstheme="minorBidi"/>
-        </w:rPr>
-      </w:pPr>
+        <w:pStyle w:val="BodyText"/>
+      </w:pPr>
+      <w:r>
+        <w:rPr>
+          <w:b/>
+          <w:bCs/>
+        </w:rPr>
+        <w:t>From</w:t>
+      </w:r>
+      <w:r>
+        <w:rPr>
+          <w:b/>
+          <w:bCs/>
+        </w:rPr>
+        <w:t>:</w:t>
+      </w:r>
+      <w:r>
+        <w:t xml:space="preserve"> </w:t>
+      </w:r>
+      <w:r>
+        <w:t>Alex Watts</w:t>
+      </w:r>
     </w:p>
     <w:p>
       <w:pPr>
-        <w:pStyle w:val="Normal1"/>
-        <w:spacing w:line="240" w:lineRule="auto"/>
-        <w:rPr>
-          <w:rFonts w:asciiTheme="minorHAnsi" w:eastAsiaTheme="minorEastAsia" w:hAnsiTheme="minorHAnsi" w:cstheme="minorBidi"/>
-        </w:rPr>
-      </w:pPr>
+        <w:pStyle w:val="BodyText"/>
+        <w:rPr>
+          <w:b/>
+          <w:bCs/>
+        </w:rPr>
+      </w:pPr>
+      <w:r>
+        <w:rPr>
+          <w:b/>
+          <w:bCs/>
+        </w:rPr>
+        <w:t>Dates included</w:t>
+      </w:r>
+      <w:r>
+        <w:rPr>
+          <w:b/>
+          <w:bCs/>
+        </w:rPr>
+        <w:t xml:space="preserve">: </w:t>
+      </w:r>
     </w:p>
     <w:p>
       <w:pPr>
-        <w:pStyle w:val="Body-Update"/>
-      </w:pPr>
-      <w:r>
-        <w:rPr>
-          <w:b/>
-        </w:rPr>
-        <w:t>From</w:t>
-      </w:r>
-      <w:r>
-        <w:rPr>
-          <w:b/>
-        </w:rPr>
-        <w:t>:</w:t>
-      </w:r>
-      <w:r>
-        <w:t xml:space="preserve"> </w:t>
-      </w:r>
-      <w:r>
-        <w:t>Alex Watts</w:t>
+        <w:pStyle w:val="BodyText"/>
+        <w:rPr>
+          <w:b/>
+          <w:bCs/>
+        </w:rPr>
+      </w:pPr>
+      <w:r>
+        <w:rPr>
+          <w:b/>
+          <w:bCs/>
+        </w:rPr>
+        <w:t>Date submitted</w:t>
+      </w:r>
+      <w:r>
+        <w:rPr>
+          <w:b/>
+          <w:bCs/>
+        </w:rPr>
+        <w:t xml:space="preserve">: </w:t>
       </w:r>
     </w:p>
     <w:p>
       <w:pPr>
-        <w:pStyle w:val="Body-Update"/>
-      </w:pPr>
-      <w:r>
-        <w:rPr>
-          <w:b/>
-        </w:rPr>
-        <w:t>Dates included</w:t>
-      </w:r>
-      <w:r>
-        <w:rPr>
-          <w:b/>
-        </w:rPr>
-        <w:t xml:space="preserve">: </w:t>
+        <w:pStyle w:val="BodyText"/>
+        <w:rPr>
+          <w:b/>
+          <w:bCs/>
+        </w:rPr>
+      </w:pPr>
+      <w:r>
+        <w:rPr>
+          <w:b/>
+          <w:bCs/>
+        </w:rPr>
+        <w:t>Main projects or tasks worked on this week:</w:t>
+      </w:r>
+      <w:r>
+        <w:rPr>
+          <w:b/>
+          <w:bCs/>
+        </w:rPr>
+        <w:t xml:space="preserve"> </w:t>
       </w:r>
     </w:p>
     <w:p>
       <w:pPr>
-        <w:pStyle w:val="Body-Update"/>
-        <w:rPr>
-          <w:color w:val="000000" w:themeColor="text1"/>
-        </w:rPr>
-      </w:pPr>
-      <w:r>
-        <w:rPr>
-          <w:b/>
-        </w:rPr>
-        <w:t>Date submitted</w:t>
-      </w:r>
-      <w:r>
-        <w:rPr>
-          <w:b/>
-        </w:rPr>
-        <w:t>:</w:t>
-      </w:r>
-      <w:r>
+        <w:pStyle w:val="BodyText"/>
+        <w:rPr>
+          <w:b/>
+          <w:bCs/>
+        </w:rPr>
+      </w:pPr>
+      <w:r>
+        <w:rPr>
+          <w:b/>
+          <w:bCs/>
+        </w:rPr>
+        <w:t>Key progress or accomplishments:</w:t>
+      </w:r>
+      <w:r>
+        <w:rPr>
+          <w:b/>
+          <w:bCs/>
+        </w:rPr>
         <w:t xml:space="preserve"> </w:t>
       </w:r>
     </w:p>
     <w:p>
       <w:pPr>
-        <w:pStyle w:val="Body-Update"/>
-        <w:rPr>
-          <w:b/>
-        </w:rPr>
-      </w:pPr>
-      <w:r>
-        <w:rPr>
-          <w:b/>
-        </w:rPr>
-        <w:t>Main projects or tasks worked on this week:</w:t>
-      </w:r>
-      <w:r>
-        <w:rPr>
-          <w:b/>
+        <w:pStyle w:val="BodyText"/>
+        <w:rPr>
+          <w:b/>
+          <w:bCs/>
+        </w:rPr>
+      </w:pPr>
+      <w:r>
+        <w:rPr>
+          <w:b/>
+          <w:bCs/>
+        </w:rPr>
+        <w:t>Data or project related issues encountered:</w:t>
+      </w:r>
+      <w:r>
+        <w:rPr>
+          <w:b/>
+          <w:bCs/>
         </w:rPr>
         <w:t xml:space="preserve"> </w:t>
       </w:r>
     </w:p>
     <w:p>
       <w:pPr>
-        <w:pStyle w:val="Body-Update"/>
-        <w:rPr>
-          <w:b/>
-        </w:rPr>
-      </w:pPr>
-      <w:r>
-        <w:rPr>
-          <w:b/>
-        </w:rPr>
-        <w:t>Key progress or accomplishments:</w:t>
-      </w:r>
-      <w:r>
-        <w:rPr>
-          <w:b/>
+        <w:pStyle w:val="BodyText"/>
+        <w:rPr>
+          <w:b/>
+          <w:bCs/>
+        </w:rPr>
+      </w:pPr>
+      <w:r>
+        <w:rPr>
+          <w:b/>
+          <w:bCs/>
+        </w:rPr>
+        <w:t xml:space="preserve">Questions requiring </w:t>
+      </w:r>
+      <w:r>
+        <w:rPr>
+          <w:b/>
+          <w:bCs/>
+        </w:rPr>
+        <w:t xml:space="preserve">further </w:t>
+      </w:r>
+      <w:r>
+        <w:rPr>
+          <w:b/>
+          <w:bCs/>
+        </w:rPr>
+        <w:t>discussion:</w:t>
+      </w:r>
+      <w:r>
+        <w:rPr>
+          <w:b/>
+          <w:bCs/>
         </w:rPr>
         <w:t xml:space="preserve"> </w:t>
       </w:r>
     </w:p>
     <w:p>
       <w:pPr>
-        <w:pStyle w:val="Body-Update"/>
-        <w:rPr>
-          <w:b/>
-        </w:rPr>
-      </w:pPr>
-      <w:r>
-        <w:rPr>
-          <w:b/>
-        </w:rPr>
-        <w:t>Data or project related issues encountered:</w:t>
-      </w:r>
-      <w:r>
-        <w:rPr>
-          <w:b/>
+        <w:pStyle w:val="BodyText"/>
+        <w:rPr>
+          <w:b/>
+          <w:bCs/>
+        </w:rPr>
+      </w:pPr>
+      <w:r>
+        <w:rPr>
+          <w:b/>
+          <w:bCs/>
+        </w:rPr>
+        <w:t>Next steps and action items for next week:</w:t>
+      </w:r>
+      <w:r>
+        <w:rPr>
+          <w:b/>
+          <w:bCs/>
         </w:rPr>
         <w:t xml:space="preserve"> </w:t>
       </w:r>
     </w:p>
     <w:p>
       <w:pPr>
-        <w:pStyle w:val="Body-Update"/>
-        <w:rPr>
-          <w:b/>
-        </w:rPr>
-      </w:pPr>
-      <w:r>
-        <w:rPr>
-          <w:b/>
-        </w:rPr>
-        <w:t xml:space="preserve">Questions requiring </w:t>
-      </w:r>
-      <w:r>
-        <w:rPr>
-          <w:b/>
-        </w:rPr>
-        <w:t xml:space="preserve">further </w:t>
-      </w:r>
-      <w:r>
-        <w:rPr>
-          <w:b/>
-        </w:rPr>
-        <w:t>discussion:</w:t>
-      </w:r>
-      <w:r>
-        <w:rPr>
-          <w:b/>
-        </w:rPr>
-        <w:t xml:space="preserve"> </w:t>
-      </w:r>
-    </w:p>
-    <w:p>
-      <w:pPr>
-        <w:pStyle w:val="Body-Update"/>
-        <w:rPr>
-          <w:b/>
-        </w:rPr>
-      </w:pPr>
-      <w:r>
-        <w:rPr>
-          <w:b/>
-        </w:rPr>
-        <w:t>Next steps and action items for next week:</w:t>
-      </w:r>
-      <w:r>
-        <w:rPr>
-          <w:b/>
-        </w:rPr>
-        <w:t xml:space="preserve"> </w:t>
-      </w:r>
-    </w:p>
-    <w:p>
-      <w:pPr>
-        <w:pStyle w:val="Body-Update"/>
-        <w:rPr>
-          <w:b/>
-        </w:rPr>
-      </w:pPr>
-      <w:r>
-        <w:rPr>
-          <w:b/>
+        <w:pStyle w:val="BodyText"/>
+        <w:rPr>
+          <w:b/>
+          <w:bCs/>
+        </w:rPr>
+      </w:pPr>
+      <w:r>
+        <w:rPr>
+          <w:b/>
+          <w:bCs/>
         </w:rPr>
         <w:t xml:space="preserve">Other issues or comments: </w:t>
       </w:r>
@@ -256,6 +265,226 @@
   <int2:intelligenceSettings/>
   <int2:onDemandWorkflows/>
 </int2:intelligence>
+</file>
+
+<file path=word/numbering.xml><?xml version="1.0" encoding="utf-8"?>
+<w:numbering xmlns:wpc="http://schemas.microsoft.com/office/word/2010/wordprocessingCanvas" xmlns:cx="http://schemas.microsoft.com/office/drawing/2014/chartex" xmlns:cx1="http://schemas.microsoft.com/office/drawing/2015/9/8/chartex" xmlns:cx2="http://schemas.microsoft.com/office/drawing/2015/10/21/chartex" xmlns:cx3="http://schemas.microsoft.com/office/drawing/2016/5/9/chartex" xmlns:cx4="http://schemas.microsoft.com/office/drawing/2016/5/10/chartex" xmlns:cx5="http://schemas.microsoft.com/office/drawing/2016/5/11/chartex" xmlns:cx6="http://schemas.microsoft.com/office/drawing/2016/5/12/chartex" xmlns:cx7="http://schemas.microsoft.com/office/drawing/2016/5/13/chartex" xmlns:cx8="http://schemas.microsoft.com/office/drawing/2016/5/14/chartex" xmlns:mc="http://schemas.openxmlformats.org/markup-compatibility/2006" xmlns:aink="http://schemas.microsoft.com/office/drawing/2016/ink" xmlns:am3d="http://schemas.microsoft.com/office/drawing/2017/model3d" xmlns:o="urn:schemas-microsoft-com:office:office" xmlns:oel="http://schemas.microsoft.com/office/2019/extlst" xmlns:r="http://schemas.openxmlformats.org/officeDocument/2006/relationships" xmlns:m="http://schemas.openxmlformats.org/officeDocument/2006/math" xmlns:v="urn:schemas-microsoft-com:vml" xmlns:wp14="http://schemas.microsoft.com/office/word/2010/wordprocessingDrawing" xmlns:wp="http://schemas.openxmlformats.org/drawingml/2006/wordprocessingDrawing" xmlns:w10="urn:schemas-microsoft-com:office:word" xmlns:w="http://schemas.openxmlformats.org/wordprocessingml/2006/main" xmlns:w14="http://schemas.microsoft.com/office/word/2010/wordml" xmlns:w15="http://schemas.microsoft.com/office/word/2012/wordml" xmlns:w16cex="http://schemas.microsoft.com/office/word/2018/wordml/cex" xmlns:w16cid="http://schemas.microsoft.com/office/word/2016/wordml/cid" xmlns:w16="http://schemas.microsoft.com/office/word/2018/wordml" xmlns:w16sdtdh="http://schemas.microsoft.com/office/word/2020/wordml/sdtdatahash" xmlns:w16se="http://schemas.microsoft.com/office/word/2015/wordml/symex" xmlns:wpg="http://schemas.microsoft.com/office/word/2010/wordprocessingGroup" xmlns:wpi="http://schemas.microsoft.com/office/word/2010/wordprocessingInk" xmlns:wne="http://schemas.microsoft.com/office/word/2006/wordml" xmlns:wps="http://schemas.microsoft.com/office/word/2010/wordprocessingShape" mc:Ignorable="w14 w15 w16se w16cid w16 w16cex w16sdtdh wp14">
+  <w:abstractNum w:abstractNumId="0" w15:restartNumberingAfterBreak="0">
+    <w:nsid w:val="FFFFFF7C"/>
+    <w:multiLevelType w:val="singleLevel"/>
+    <w:tmpl w:val="000665EE"/>
+    <w:lvl w:ilvl="0">
+      <w:start w:val="1"/>
+      <w:numFmt w:val="decimal"/>
+      <w:lvlText w:val="%1."/>
+      <w:lvlJc w:val="left"/>
+      <w:pPr>
+        <w:tabs>
+          <w:tab w:val="num" w:pos="1800"/>
+        </w:tabs>
+        <w:ind w:left="1800" w:hanging="360"/>
+      </w:pPr>
+    </w:lvl>
+  </w:abstractNum>
+  <w:abstractNum w:abstractNumId="1" w15:restartNumberingAfterBreak="0">
+    <w:nsid w:val="FFFFFF7D"/>
+    <w:multiLevelType w:val="singleLevel"/>
+    <w:tmpl w:val="B258733A"/>
+    <w:lvl w:ilvl="0">
+      <w:start w:val="1"/>
+      <w:numFmt w:val="decimal"/>
+      <w:lvlText w:val="%1."/>
+      <w:lvlJc w:val="left"/>
+      <w:pPr>
+        <w:tabs>
+          <w:tab w:val="num" w:pos="1440"/>
+        </w:tabs>
+        <w:ind w:left="1440" w:hanging="360"/>
+      </w:pPr>
+    </w:lvl>
+  </w:abstractNum>
+  <w:abstractNum w:abstractNumId="2" w15:restartNumberingAfterBreak="0">
+    <w:nsid w:val="FFFFFF7E"/>
+    <w:multiLevelType w:val="singleLevel"/>
+    <w:tmpl w:val="E0CA5E38"/>
+    <w:lvl w:ilvl="0">
+      <w:start w:val="1"/>
+      <w:numFmt w:val="decimal"/>
+      <w:lvlText w:val="%1."/>
+      <w:lvlJc w:val="left"/>
+      <w:pPr>
+        <w:tabs>
+          <w:tab w:val="num" w:pos="1080"/>
+        </w:tabs>
+        <w:ind w:left="1080" w:hanging="360"/>
+      </w:pPr>
+    </w:lvl>
+  </w:abstractNum>
+  <w:abstractNum w:abstractNumId="3" w15:restartNumberingAfterBreak="0">
+    <w:nsid w:val="FFFFFF7F"/>
+    <w:multiLevelType w:val="singleLevel"/>
+    <w:tmpl w:val="25F4864C"/>
+    <w:lvl w:ilvl="0">
+      <w:start w:val="1"/>
+      <w:numFmt w:val="decimal"/>
+      <w:lvlText w:val="%1."/>
+      <w:lvlJc w:val="left"/>
+      <w:pPr>
+        <w:tabs>
+          <w:tab w:val="num" w:pos="720"/>
+        </w:tabs>
+        <w:ind w:left="720" w:hanging="360"/>
+      </w:pPr>
+    </w:lvl>
+  </w:abstractNum>
+  <w:abstractNum w:abstractNumId="4" w15:restartNumberingAfterBreak="0">
+    <w:nsid w:val="FFFFFF80"/>
+    <w:multiLevelType w:val="singleLevel"/>
+    <w:tmpl w:val="0156865C"/>
+    <w:lvl w:ilvl="0">
+      <w:start w:val="1"/>
+      <w:numFmt w:val="bullet"/>
+      <w:lvlText w:val=""/>
+      <w:lvlJc w:val="left"/>
+      <w:pPr>
+        <w:tabs>
+          <w:tab w:val="num" w:pos="1800"/>
+        </w:tabs>
+        <w:ind w:left="1800" w:hanging="360"/>
+      </w:pPr>
+      <w:rPr>
+        <w:rFonts w:ascii="Symbol" w:hAnsi="Symbol" w:hint="default"/>
+      </w:rPr>
+    </w:lvl>
+  </w:abstractNum>
+  <w:abstractNum w:abstractNumId="5" w15:restartNumberingAfterBreak="0">
+    <w:nsid w:val="FFFFFF81"/>
+    <w:multiLevelType w:val="singleLevel"/>
+    <w:tmpl w:val="E65A9A7A"/>
+    <w:lvl w:ilvl="0">
+      <w:start w:val="1"/>
+      <w:numFmt w:val="bullet"/>
+      <w:lvlText w:val=""/>
+      <w:lvlJc w:val="left"/>
+      <w:pPr>
+        <w:tabs>
+          <w:tab w:val="num" w:pos="1440"/>
+        </w:tabs>
+        <w:ind w:left="1440" w:hanging="360"/>
+      </w:pPr>
+      <w:rPr>
+        <w:rFonts w:ascii="Symbol" w:hAnsi="Symbol" w:hint="default"/>
+      </w:rPr>
+    </w:lvl>
+  </w:abstractNum>
+  <w:abstractNum w:abstractNumId="6" w15:restartNumberingAfterBreak="0">
+    <w:nsid w:val="FFFFFF82"/>
+    <w:multiLevelType w:val="singleLevel"/>
+    <w:tmpl w:val="BD28257E"/>
+    <w:lvl w:ilvl="0">
+      <w:start w:val="1"/>
+      <w:numFmt w:val="bullet"/>
+      <w:lvlText w:val=""/>
+      <w:lvlJc w:val="left"/>
+      <w:pPr>
+        <w:tabs>
+          <w:tab w:val="num" w:pos="1080"/>
+        </w:tabs>
+        <w:ind w:left="1080" w:hanging="360"/>
+      </w:pPr>
+      <w:rPr>
+        <w:rFonts w:ascii="Symbol" w:hAnsi="Symbol" w:hint="default"/>
+      </w:rPr>
+    </w:lvl>
+  </w:abstractNum>
+  <w:abstractNum w:abstractNumId="7" w15:restartNumberingAfterBreak="0">
+    <w:nsid w:val="FFFFFF83"/>
+    <w:multiLevelType w:val="singleLevel"/>
+    <w:tmpl w:val="B0CAAF60"/>
+    <w:lvl w:ilvl="0">
+      <w:start w:val="1"/>
+      <w:numFmt w:val="bullet"/>
+      <w:lvlText w:val=""/>
+      <w:lvlJc w:val="left"/>
+      <w:pPr>
+        <w:tabs>
+          <w:tab w:val="num" w:pos="720"/>
+        </w:tabs>
+        <w:ind w:left="720" w:hanging="360"/>
+      </w:pPr>
+      <w:rPr>
+        <w:rFonts w:ascii="Symbol" w:hAnsi="Symbol" w:hint="default"/>
+      </w:rPr>
+    </w:lvl>
+  </w:abstractNum>
+  <w:abstractNum w:abstractNumId="8" w15:restartNumberingAfterBreak="0">
+    <w:nsid w:val="FFFFFF88"/>
+    <w:multiLevelType w:val="singleLevel"/>
+    <w:tmpl w:val="938CC9BE"/>
+    <w:lvl w:ilvl="0">
+      <w:start w:val="1"/>
+      <w:numFmt w:val="decimal"/>
+      <w:lvlText w:val="%1."/>
+      <w:lvlJc w:val="left"/>
+      <w:pPr>
+        <w:tabs>
+          <w:tab w:val="num" w:pos="360"/>
+        </w:tabs>
+        <w:ind w:left="360" w:hanging="360"/>
+      </w:pPr>
+    </w:lvl>
+  </w:abstractNum>
+  <w:abstractNum w:abstractNumId="9" w15:restartNumberingAfterBreak="0">
+    <w:nsid w:val="FFFFFF89"/>
+    <w:multiLevelType w:val="singleLevel"/>
+    <w:tmpl w:val="76D071EA"/>
+    <w:lvl w:ilvl="0">
+      <w:start w:val="1"/>
+      <w:numFmt w:val="bullet"/>
+      <w:lvlText w:val=""/>
+      <w:lvlJc w:val="left"/>
+      <w:pPr>
+        <w:tabs>
+          <w:tab w:val="num" w:pos="360"/>
+        </w:tabs>
+        <w:ind w:left="360" w:hanging="360"/>
+      </w:pPr>
+      <w:rPr>
+        <w:rFonts w:ascii="Symbol" w:hAnsi="Symbol" w:hint="default"/>
+      </w:rPr>
+    </w:lvl>
+  </w:abstractNum>
+  <w:num w:numId="1" w16cid:durableId="1541625637">
+    <w:abstractNumId w:val="0"/>
+  </w:num>
+  <w:num w:numId="2" w16cid:durableId="1483155049">
+    <w:abstractNumId w:val="1"/>
+  </w:num>
+  <w:num w:numId="3" w16cid:durableId="1967929471">
+    <w:abstractNumId w:val="2"/>
+  </w:num>
+  <w:num w:numId="4" w16cid:durableId="42872566">
+    <w:abstractNumId w:val="3"/>
+  </w:num>
+  <w:num w:numId="5" w16cid:durableId="566459610">
+    <w:abstractNumId w:val="8"/>
+  </w:num>
+  <w:num w:numId="6" w16cid:durableId="2080514145">
+    <w:abstractNumId w:val="4"/>
+  </w:num>
+  <w:num w:numId="7" w16cid:durableId="168566110">
+    <w:abstractNumId w:val="5"/>
+  </w:num>
+  <w:num w:numId="8" w16cid:durableId="1182628807">
+    <w:abstractNumId w:val="6"/>
+  </w:num>
+  <w:num w:numId="9" w16cid:durableId="1123229599">
+    <w:abstractNumId w:val="7"/>
+  </w:num>
+  <w:num w:numId="10" w16cid:durableId="1515076041">
+    <w:abstractNumId w:val="9"/>
+  </w:num>
+</w:numbering>
 </file>
 
 <file path=word/styles.xml><?xml version="1.0" encoding="utf-8"?>
@@ -797,6 +1026,98 @@
       <w:bCs/>
     </w:rPr>
   </w:style>
+  <w:style w:type="paragraph" w:styleId="Title">
+    <w:name w:val="Title"/>
+    <w:basedOn w:val="Normal"/>
+    <w:next w:val="Normal"/>
+    <w:link w:val="TitleChar"/>
+    <w:uiPriority w:val="10"/>
+    <w:qFormat/>
+    <w:rsid w:val="00F97B6B"/>
+    <w:pPr>
+      <w:spacing w:after="0" w:line="240" w:lineRule="auto"/>
+      <w:contextualSpacing/>
+      <w:jc w:val="center"/>
+    </w:pPr>
+    <w:rPr>
+      <w:rFonts w:eastAsiaTheme="majorEastAsia" w:cstheme="majorBidi"/>
+      <w:b/>
+      <w:spacing w:val="-10"/>
+      <w:kern w:val="28"/>
+      <w:szCs w:val="56"/>
+    </w:rPr>
+  </w:style>
+  <w:style w:type="character" w:customStyle="1" w:styleId="TitleChar">
+    <w:name w:val="Title Char"/>
+    <w:basedOn w:val="DefaultParagraphFont"/>
+    <w:link w:val="Title"/>
+    <w:uiPriority w:val="10"/>
+    <w:rsid w:val="00F97B6B"/>
+    <w:rPr>
+      <w:rFonts w:eastAsiaTheme="majorEastAsia" w:cstheme="majorBidi"/>
+      <w:b/>
+      <w:spacing w:val="-10"/>
+      <w:kern w:val="28"/>
+      <w:szCs w:val="56"/>
+    </w:rPr>
+  </w:style>
+  <w:style w:type="paragraph" w:styleId="Subtitle">
+    <w:name w:val="Subtitle"/>
+    <w:basedOn w:val="Normal"/>
+    <w:next w:val="Normal"/>
+    <w:link w:val="SubtitleChar"/>
+    <w:uiPriority w:val="11"/>
+    <w:qFormat/>
+    <w:rsid w:val="001A697C"/>
+    <w:pPr>
+      <w:numPr>
+        <w:ilvl w:val="1"/>
+      </w:numPr>
+      <w:spacing w:after="480" w:line="240" w:lineRule="auto"/>
+      <w:jc w:val="center"/>
+    </w:pPr>
+    <w:rPr>
+      <w:rFonts w:ascii="Calibri" w:eastAsiaTheme="minorEastAsia" w:hAnsi="Calibri" w:cs="Times New Roman (Body CS)"/>
+      <w:color w:val="000000" w:themeColor="text1"/>
+    </w:rPr>
+  </w:style>
+  <w:style w:type="character" w:customStyle="1" w:styleId="SubtitleChar">
+    <w:name w:val="Subtitle Char"/>
+    <w:basedOn w:val="DefaultParagraphFont"/>
+    <w:link w:val="Subtitle"/>
+    <w:uiPriority w:val="11"/>
+    <w:rsid w:val="001A697C"/>
+    <w:rPr>
+      <w:rFonts w:ascii="Calibri" w:eastAsiaTheme="minorEastAsia" w:hAnsi="Calibri" w:cs="Times New Roman (Body CS)"/>
+      <w:color w:val="000000" w:themeColor="text1"/>
+    </w:rPr>
+  </w:style>
+  <w:style w:type="paragraph" w:styleId="BodyText">
+    <w:name w:val="Body Text"/>
+    <w:basedOn w:val="Normal"/>
+    <w:link w:val="BodyTextChar"/>
+    <w:uiPriority w:val="99"/>
+    <w:unhideWhenUsed/>
+    <w:rsid w:val="00F97B6B"/>
+    <w:pPr>
+      <w:spacing w:after="0"/>
+    </w:pPr>
+    <w:rPr>
+      <w:rFonts w:ascii="Calibri" w:hAnsi="Calibri"/>
+      <w:color w:val="000000" w:themeColor="text1"/>
+    </w:rPr>
+  </w:style>
+  <w:style w:type="character" w:customStyle="1" w:styleId="BodyTextChar">
+    <w:name w:val="Body Text Char"/>
+    <w:basedOn w:val="DefaultParagraphFont"/>
+    <w:link w:val="BodyText"/>
+    <w:uiPriority w:val="99"/>
+    <w:rsid w:val="00F97B6B"/>
+    <w:rPr>
+      <w:rFonts w:ascii="Calibri" w:hAnsi="Calibri"/>
+      <w:color w:val="000000" w:themeColor="text1"/>
+    </w:rPr>
+  </w:style>
 </w:styles>
 </file>
 

</xml_diff>